<commit_message>
fik tilføjet færdig delete knap
</commit_message>
<xml_diff>
--- a/Rapport.docx
+++ b/Rapport.docx
@@ -15,23 +15,7 @@
       </w:r>
       <w:r>
         <w:br/>
-        <w:t xml:space="preserve">Til at starte med da jeg skulle oprette en bruger, skulle jeg give brugeren et ID, for at kunne verificere hver brugers informationer til min login-funktion senere hen. Jeg valgte derfor at give </w:t>
-      </w:r>
-      <w:proofErr w:type="spellStart"/>
-      <w:r>
-        <w:t>ID’et</w:t>
-      </w:r>
-      <w:proofErr w:type="spellEnd"/>
-      <w:r>
-        <w:t xml:space="preserve"> for hver oprette bruger, datoen for selve oprettelsen (</w:t>
-      </w:r>
-      <w:proofErr w:type="spellStart"/>
-      <w:r>
-        <w:t>Date.now.ToString</w:t>
-      </w:r>
-      <w:proofErr w:type="spellEnd"/>
-      <w:r>
-        <w:t>). Dog fandt jeg hurtigt ud af, at det ville besværliggøre det for mig selv og funktionen, hvis den skulle gå ind og lede efter en lang streng med tal.</w:t>
+        <w:t>Til at starte med da jeg skulle oprette en bruger, skulle jeg give brugeren et ID, for at kunne verificere hver brugers informationer til min login-funktion senere hen. Jeg valgte derfor at give ID’et for hver oprette bruger, datoen for selve oprettelsen (Date.now.ToString). Dog fandt jeg hurtigt ud af, at det ville besværliggøre det for mig selv og funktionen, hvis den skulle gå ind og lede efter en lang streng med tal.</w:t>
       </w:r>
       <w:r>
         <w:br/>
@@ -49,179 +33,15 @@
           <w:iCs/>
           <w:highlight w:val="yellow"/>
         </w:rPr>
-        <w:t>(”</w:t>
-      </w:r>
-      <w:proofErr w:type="spellStart"/>
-      <w:proofErr w:type="gramStart"/>
+        <w:t>(”fs.writeFileSync(DataPath + ”/”+req.body.email+”.json”, JSON.stringify(createdUser)), err =&gt;</w:t>
+      </w:r>
       <w:r>
         <w:rPr>
           <w:i/>
           <w:iCs/>
           <w:highlight w:val="yellow"/>
         </w:rPr>
-        <w:t>fs.writeFileSync</w:t>
-      </w:r>
-      <w:proofErr w:type="spellEnd"/>
-      <w:proofErr w:type="gramEnd"/>
-      <w:r>
-        <w:rPr>
-          <w:i/>
-          <w:iCs/>
-          <w:highlight w:val="yellow"/>
-        </w:rPr>
-        <w:t>(</w:t>
-      </w:r>
-      <w:proofErr w:type="spellStart"/>
-      <w:r>
-        <w:rPr>
-          <w:i/>
-          <w:iCs/>
-          <w:highlight w:val="yellow"/>
-        </w:rPr>
-        <w:t>DataPath</w:t>
-      </w:r>
-      <w:proofErr w:type="spellEnd"/>
-      <w:r>
-        <w:rPr>
-          <w:i/>
-          <w:iCs/>
-          <w:highlight w:val="yellow"/>
-        </w:rPr>
-        <w:t xml:space="preserve"> + ”/”+req.body.</w:t>
-      </w:r>
-      <w:proofErr w:type="spellStart"/>
-      <w:r>
-        <w:rPr>
-          <w:i/>
-          <w:iCs/>
-          <w:highlight w:val="yellow"/>
-        </w:rPr>
-        <w:t>email</w:t>
-      </w:r>
-      <w:proofErr w:type="spellEnd"/>
-      <w:r>
-        <w:rPr>
-          <w:i/>
-          <w:iCs/>
-          <w:highlight w:val="yellow"/>
-        </w:rPr>
-        <w:t>+”.</w:t>
-      </w:r>
-      <w:proofErr w:type="spellStart"/>
-      <w:r>
-        <w:rPr>
-          <w:i/>
-          <w:iCs/>
-          <w:highlight w:val="yellow"/>
-        </w:rPr>
-        <w:t>json</w:t>
-      </w:r>
-      <w:proofErr w:type="spellEnd"/>
-      <w:r>
-        <w:rPr>
-          <w:i/>
-          <w:iCs/>
-          <w:highlight w:val="yellow"/>
-        </w:rPr>
-        <w:t xml:space="preserve">”, </w:t>
-      </w:r>
-      <w:proofErr w:type="spellStart"/>
-      <w:r>
-        <w:rPr>
-          <w:i/>
-          <w:iCs/>
-          <w:highlight w:val="yellow"/>
-        </w:rPr>
-        <w:t>JSON.stringify</w:t>
-      </w:r>
-      <w:proofErr w:type="spellEnd"/>
-      <w:r>
-        <w:rPr>
-          <w:i/>
-          <w:iCs/>
-          <w:highlight w:val="yellow"/>
-        </w:rPr>
-        <w:t>(</w:t>
-      </w:r>
-      <w:proofErr w:type="spellStart"/>
-      <w:r>
-        <w:rPr>
-          <w:i/>
-          <w:iCs/>
-          <w:highlight w:val="yellow"/>
-        </w:rPr>
-        <w:t>createdUser</w:t>
-      </w:r>
-      <w:proofErr w:type="spellEnd"/>
-      <w:r>
-        <w:rPr>
-          <w:i/>
-          <w:iCs/>
-          <w:highlight w:val="yellow"/>
-        </w:rPr>
-        <w:t xml:space="preserve">)), </w:t>
-      </w:r>
-      <w:proofErr w:type="spellStart"/>
-      <w:r>
-        <w:rPr>
-          <w:i/>
-          <w:iCs/>
-          <w:highlight w:val="yellow"/>
-        </w:rPr>
-        <w:t>err</w:t>
-      </w:r>
-      <w:proofErr w:type="spellEnd"/>
-      <w:r>
-        <w:rPr>
-          <w:i/>
-          <w:iCs/>
-          <w:highlight w:val="yellow"/>
-        </w:rPr>
-        <w:t xml:space="preserve"> =&gt;</w:t>
-      </w:r>
-      <w:r>
-        <w:rPr>
-          <w:i/>
-          <w:iCs/>
-          <w:highlight w:val="yellow"/>
-        </w:rPr>
-        <w:t xml:space="preserve"> </w:t>
-      </w:r>
-      <w:proofErr w:type="spellStart"/>
-      <w:r>
-        <w:rPr>
-          <w:i/>
-          <w:iCs/>
-          <w:highlight w:val="yellow"/>
-        </w:rPr>
-        <w:t>if</w:t>
-      </w:r>
-      <w:proofErr w:type="spellEnd"/>
-      <w:r>
-        <w:rPr>
-          <w:i/>
-          <w:iCs/>
-          <w:highlight w:val="yellow"/>
-        </w:rPr>
-        <w:t xml:space="preserve"> (</w:t>
-      </w:r>
-      <w:proofErr w:type="spellStart"/>
-      <w:r>
-        <w:rPr>
-          <w:i/>
-          <w:iCs/>
-          <w:highlight w:val="yellow"/>
-        </w:rPr>
-        <w:t>err</w:t>
-      </w:r>
-      <w:proofErr w:type="spellEnd"/>
-      <w:r>
-        <w:rPr>
-          <w:i/>
-          <w:iCs/>
-          <w:highlight w:val="yellow"/>
-        </w:rPr>
-        <w:t>) throw error;”)</w:t>
+        <w:t xml:space="preserve"> if (err) throw error;”)</w:t>
       </w:r>
       <w:r>
         <w:rPr>
@@ -271,179 +91,15 @@
           <w:iCs/>
           <w:highlight w:val="yellow"/>
         </w:rPr>
-        <w:t>, (</w:t>
-      </w:r>
-      <w:proofErr w:type="spellStart"/>
+        <w:t>, (if (user.password == req.body.password &amp;&amp; user.email == req.body.email) {</w:t>
+      </w:r>
       <w:r>
         <w:rPr>
           <w:i/>
           <w:iCs/>
           <w:highlight w:val="yellow"/>
         </w:rPr>
-        <w:t>if</w:t>
-      </w:r>
-      <w:proofErr w:type="spellEnd"/>
-      <w:r>
-        <w:rPr>
-          <w:i/>
-          <w:iCs/>
-          <w:highlight w:val="yellow"/>
-        </w:rPr>
-        <w:t xml:space="preserve"> (</w:t>
-      </w:r>
-      <w:proofErr w:type="spellStart"/>
-      <w:proofErr w:type="gramStart"/>
-      <w:r>
-        <w:rPr>
-          <w:i/>
-          <w:iCs/>
-          <w:highlight w:val="yellow"/>
-        </w:rPr>
-        <w:t>user.password</w:t>
-      </w:r>
-      <w:proofErr w:type="spellEnd"/>
-      <w:proofErr w:type="gramEnd"/>
-      <w:r>
-        <w:rPr>
-          <w:i/>
-          <w:iCs/>
-          <w:highlight w:val="yellow"/>
-        </w:rPr>
-        <w:t xml:space="preserve"> == </w:t>
-      </w:r>
-      <w:proofErr w:type="spellStart"/>
-      <w:r>
-        <w:rPr>
-          <w:i/>
-          <w:iCs/>
-          <w:highlight w:val="yellow"/>
-        </w:rPr>
-        <w:t>req.body.password</w:t>
-      </w:r>
-      <w:proofErr w:type="spellEnd"/>
-      <w:r>
-        <w:rPr>
-          <w:i/>
-          <w:iCs/>
-          <w:highlight w:val="yellow"/>
-        </w:rPr>
-        <w:t xml:space="preserve"> &amp;&amp; </w:t>
-      </w:r>
-      <w:proofErr w:type="spellStart"/>
-      <w:r>
-        <w:rPr>
-          <w:i/>
-          <w:iCs/>
-          <w:highlight w:val="yellow"/>
-        </w:rPr>
-        <w:t>user.email</w:t>
-      </w:r>
-      <w:proofErr w:type="spellEnd"/>
-      <w:r>
-        <w:rPr>
-          <w:i/>
-          <w:iCs/>
-          <w:highlight w:val="yellow"/>
-        </w:rPr>
-        <w:t xml:space="preserve"> == </w:t>
-      </w:r>
-      <w:proofErr w:type="spellStart"/>
-      <w:r>
-        <w:rPr>
-          <w:i/>
-          <w:iCs/>
-          <w:highlight w:val="yellow"/>
-        </w:rPr>
-        <w:t>req.body.email</w:t>
-      </w:r>
-      <w:proofErr w:type="spellEnd"/>
-      <w:r>
-        <w:rPr>
-          <w:i/>
-          <w:iCs/>
-          <w:highlight w:val="yellow"/>
-        </w:rPr>
-        <w:t>) {</w:t>
-      </w:r>
-      <w:r>
-        <w:rPr>
-          <w:i/>
-          <w:iCs/>
-          <w:highlight w:val="yellow"/>
-        </w:rPr>
-        <w:t xml:space="preserve"> </w:t>
-      </w:r>
-      <w:proofErr w:type="spellStart"/>
-      <w:r>
-        <w:rPr>
-          <w:i/>
-          <w:iCs/>
-          <w:highlight w:val="yellow"/>
-        </w:rPr>
-        <w:t>res.json</w:t>
-      </w:r>
-      <w:proofErr w:type="spellEnd"/>
-      <w:r>
-        <w:rPr>
-          <w:i/>
-          <w:iCs/>
-          <w:highlight w:val="yellow"/>
-        </w:rPr>
-        <w:t xml:space="preserve"> (user) }</w:t>
-      </w:r>
-      <w:proofErr w:type="spellStart"/>
-      <w:r>
-        <w:rPr>
-          <w:i/>
-          <w:iCs/>
-          <w:highlight w:val="yellow"/>
-        </w:rPr>
-        <w:t>else</w:t>
-      </w:r>
-      <w:proofErr w:type="spellEnd"/>
-      <w:r>
-        <w:rPr>
-          <w:i/>
-          <w:iCs/>
-          <w:highlight w:val="yellow"/>
-        </w:rPr>
-        <w:t xml:space="preserve"> { </w:t>
-      </w:r>
-      <w:proofErr w:type="spellStart"/>
-      <w:r>
-        <w:rPr>
-          <w:i/>
-          <w:iCs/>
-          <w:highlight w:val="yellow"/>
-        </w:rPr>
-        <w:t>res.json</w:t>
-      </w:r>
-      <w:proofErr w:type="spellEnd"/>
-      <w:r>
-        <w:rPr>
-          <w:i/>
-          <w:iCs/>
-          <w:highlight w:val="yellow"/>
-        </w:rPr>
-        <w:t>({</w:t>
-      </w:r>
-      <w:proofErr w:type="spellStart"/>
-      <w:r>
-        <w:rPr>
-          <w:i/>
-          <w:iCs/>
-          <w:highlight w:val="yellow"/>
-        </w:rPr>
-        <w:t>err</w:t>
-      </w:r>
-      <w:proofErr w:type="spellEnd"/>
-      <w:r>
-        <w:rPr>
-          <w:i/>
-          <w:iCs/>
-          <w:highlight w:val="yellow"/>
-        </w:rPr>
-        <w:t xml:space="preserve"> : ”Error”})})</w:t>
+        <w:t xml:space="preserve"> res.json (user) }else { res.json({err : ”Error”})})</w:t>
       </w:r>
       <w:r>
         <w:rPr>
@@ -453,31 +109,7 @@
         <w:footnoteReference w:id="2"/>
       </w:r>
       <w:r>
-        <w:t xml:space="preserve"> hvor den går ind og læser strengene fra e-mail og password i JSON-filen (som er outputtet fra min oprettelses form). Her går den ind og sammenligner disse. Hvis både e-mail samt passwordet er forkert, skal den throw en error, hvorved den ikke skal logge ind. Dog erfarer jeg, at den kun kræver at inputtet i min login-form er korrekt (e-mailen), hvorved den faktisk ignorerer hvad inputtet i password-formen er. Det vil sige, at den kan godt logge ind på brugeren, kun med den korrekte e-mail. Dog kan jeg til gengæld konstatere, at når den logger ind kun med den korrekte </w:t>
-      </w:r>
-      <w:proofErr w:type="spellStart"/>
-      <w:r>
-        <w:t>email</w:t>
-      </w:r>
-      <w:proofErr w:type="spellEnd"/>
-      <w:r>
-        <w:t xml:space="preserve"> (uden password), viser </w:t>
-      </w:r>
-      <w:proofErr w:type="spellStart"/>
-      <w:r>
-        <w:t>console</w:t>
-      </w:r>
-      <w:proofErr w:type="spellEnd"/>
-      <w:r>
-        <w:t xml:space="preserve"> at der er en fejl, samt at </w:t>
-      </w:r>
-      <w:proofErr w:type="spellStart"/>
-      <w:r>
-        <w:t>LocalStorage</w:t>
-      </w:r>
-      <w:proofErr w:type="spellEnd"/>
-      <w:r>
-        <w:t xml:space="preserve"> gemmer en error, i stedet for de korrekte bruger inputs. - Derimod hvis jeg indtaster både det korrekt e-mail- og password, så </w:t>
+        <w:t xml:space="preserve"> hvor den går ind og læser strengene fra e-mail og password i JSON-filen (som er outputtet fra min oprettelses form). Her går den ind og sammenligner disse. Hvis både e-mail samt passwordet er forkert, skal den throw en error, hvorved den ikke skal logge ind. Dog erfarer jeg, at den kun kræver at inputtet i min login-form er korrekt (e-mailen), hvorved den faktisk ignorerer hvad inputtet i password-formen er. Det vil sige, at den kan godt logge ind på brugeren, kun med den korrekte e-mail. Dog kan jeg til gengæld konstatere, at når den logger ind kun med den korrekte email (uden password), viser console at der er en fejl, samt at LocalStorage gemmer en error, i stedet for de korrekte bruger inputs. - Derimod hvis jeg indtaster både det korrekt e-mail- og password, så </w:t>
       </w:r>
       <w:r>
         <w:t xml:space="preserve">logger den ind samt </w:t>
@@ -489,23 +121,10 @@
         <w:t xml:space="preserve"> </w:t>
       </w:r>
       <w:r>
-        <w:t xml:space="preserve">de rigtige oplysninger i </w:t>
-      </w:r>
-      <w:proofErr w:type="spellStart"/>
-      <w:r>
-        <w:t>LocalStorage</w:t>
-      </w:r>
-      <w:proofErr w:type="spellEnd"/>
-      <w:r>
-        <w:t xml:space="preserve"> og </w:t>
-      </w:r>
-      <w:proofErr w:type="spellStart"/>
-      <w:r>
-        <w:t>console</w:t>
-      </w:r>
-      <w:proofErr w:type="spellEnd"/>
-      <w:r>
-        <w:t xml:space="preserve"> giver ingen fejl.</w:t>
+        <w:t>de rigtige oplysninger i LocalStorage</w:t>
+      </w:r>
+      <w:r>
+        <w:t xml:space="preserve"> og console giver ingen fejl.</w:t>
       </w:r>
       <w:r>
         <w:t xml:space="preserve"> (</w:t>
@@ -516,10 +135,28 @@
         <w:spacing w:line="360" w:lineRule="auto"/>
       </w:pPr>
       <w:r>
-        <w:t xml:space="preserve">TEST: </w:t>
-      </w:r>
-    </w:p>
-    <w:p/>
+        <w:t>SLET BRUGER:</w:t>
+      </w:r>
+    </w:p>
+    <w:p>
+      <w:pPr>
+        <w:spacing w:line="360" w:lineRule="auto"/>
+      </w:pPr>
+      <w:r>
+        <w:t>Ku ikke slette bruger, kunne ikke finde min Key i localstorage (som er emailen, som brugern opretter).</w:t>
+      </w:r>
+      <w:r>
+        <w:t xml:space="preserve">Måtte definere Keyen (som er emailen), inde i min </w:t>
+      </w:r>
+      <w:r>
+        <w:t>userController</w:t>
+      </w:r>
+    </w:p>
+    <w:p>
+      <w:pPr>
+        <w:spacing w:line="360" w:lineRule="auto"/>
+      </w:pPr>
+    </w:p>
     <w:sectPr>
       <w:pgSz w:w="11906" w:h="16838"/>
       <w:pgMar w:top="1701" w:right="1134" w:bottom="1701" w:left="1134" w:header="708" w:footer="708" w:gutter="0"/>
@@ -589,15 +226,7 @@
         <w:footnoteRef/>
       </w:r>
       <w:r>
-        <w:t xml:space="preserve"> </w:t>
-      </w:r>
-      <w:proofErr w:type="spellStart"/>
-      <w:r>
-        <w:t>userController</w:t>
-      </w:r>
-      <w:proofErr w:type="spellEnd"/>
-      <w:r>
-        <w:t>, L</w:t>
+        <w:t xml:space="preserve"> userController, L</w:t>
       </w:r>
       <w:r>
         <w:t>.</w:t>
@@ -619,20 +248,7 @@
         <w:footnoteRef/>
       </w:r>
       <w:r>
-        <w:t xml:space="preserve"> </w:t>
-      </w:r>
-      <w:proofErr w:type="spellStart"/>
-      <w:proofErr w:type="gramStart"/>
-      <w:r>
-        <w:t>userController</w:t>
-      </w:r>
-      <w:proofErr w:type="spellEnd"/>
-      <w:r>
-        <w:t>,  L.</w:t>
-      </w:r>
-      <w:proofErr w:type="gramEnd"/>
-      <w:r>
-        <w:t xml:space="preserve"> 34-38</w:t>
+        <w:t xml:space="preserve"> userController,  L. 34-38</w:t>
       </w:r>
     </w:p>
   </w:footnote>

</xml_diff>